<commit_message>
updated resume links including linkedin
</commit_message>
<xml_diff>
--- a/static/resume/resume-jason-laumeister.docx
+++ b/static/resume/resume-jason-laumeister.docx
@@ -150,8 +150,9 @@
       </w:r>
       <w:r>
         <w:rPr>
-          <w:b/>
-          <w:color w:val="000000"/>
+          <w:b w:val="1"/>
+          <w:bCs w:val="1"/>
+          <w:color w:val="000000" w:themeColor="text1" w:themeTint="FF" w:themeShade="FF"/>
           <w:sz w:val="20"/>
           <w:szCs w:val="20"/>
         </w:rPr>
@@ -172,36 +173,17 @@
           <w:tab w:val="right" w:pos="9972"/>
         </w:tabs>
         <w:rPr>
-          <w:color w:val="000000"/>
-          <w:sz w:val="20"/>
-          <w:szCs w:val="20"/>
-        </w:rPr>
-      </w:pPr>
-    </w:p>
-    <w:p>
-      <w:pPr>
-        <w:pBdr>
-          <w:top w:val="nil"/>
-          <w:left w:val="nil"/>
-          <w:bottom w:val="nil"/>
-          <w:right w:val="nil"/>
-          <w:between w:val="nil"/>
-        </w:pBdr>
-        <w:tabs>
-          <w:tab w:val="center" w:pos="4986"/>
-          <w:tab w:val="right" w:pos="9972"/>
-        </w:tabs>
-        <w:rPr>
           <w:b/>
           <w:color w:val="000000"/>
           <w:sz w:val="20"/>
           <w:szCs w:val="20"/>
         </w:rPr>
       </w:pPr>
-      <w:hyperlink r:id="rId7">
+      <w:hyperlink r:id="R49106902e12444b2">
         <w:r>
           <w:rPr>
-            <w:b/>
+            <w:b w:val="1"/>
+            <w:bCs w:val="1"/>
             <w:color w:val="000080"/>
             <w:sz w:val="20"/>
             <w:szCs w:val="20"/>
@@ -210,27 +192,6 @@
           <w:t>https://github.com/jason-laumeister</w:t>
         </w:r>
       </w:hyperlink>
-    </w:p>
-    <w:p>
-      <w:pPr>
-        <w:pBdr>
-          <w:top w:val="nil"/>
-          <w:left w:val="nil"/>
-          <w:bottom w:val="nil"/>
-          <w:right w:val="nil"/>
-          <w:between w:val="nil"/>
-        </w:pBdr>
-        <w:tabs>
-          <w:tab w:val="center" w:pos="4986"/>
-          <w:tab w:val="right" w:pos="9972"/>
-        </w:tabs>
-        <w:rPr>
-          <w:b/>
-          <w:color w:val="000000"/>
-          <w:sz w:val="20"/>
-          <w:szCs w:val="20"/>
-        </w:rPr>
-      </w:pPr>
     </w:p>
     <w:p>
       <w:pPr>
@@ -284,6 +245,72 @@
           <w:sz w:val="20"/>
           <w:szCs w:val="20"/>
         </w:rPr>
+      </w:pPr>
+      <w:r>
+        <w:rPr>
+          <w:i w:val="1"/>
+          <w:iCs w:val="1"/>
+          <w:color w:val="000000" w:themeColor="text1" w:themeTint="FF" w:themeShade="FF"/>
+          <w:sz w:val="20"/>
+          <w:szCs w:val="20"/>
+        </w:rPr>
+        <w:t>(resume download available)</w:t>
+      </w:r>
+    </w:p>
+    <w:p>
+      <w:pPr>
+        <w:pBdr>
+          <w:top w:val="nil" w:color="000000" w:sz="0" w:space="0"/>
+          <w:left w:val="nil" w:color="000000" w:sz="0" w:space="0"/>
+          <w:bottom w:val="nil" w:color="000000" w:sz="0" w:space="0"/>
+          <w:right w:val="nil" w:color="000000" w:sz="0" w:space="0"/>
+          <w:between w:val="nil" w:color="000000" w:sz="0" w:space="0"/>
+        </w:pBdr>
+        <w:tabs>
+          <w:tab w:val="center" w:leader="none" w:pos="4986"/>
+          <w:tab w:val="right" w:leader="none" w:pos="9972"/>
+        </w:tabs>
+        <w:rPr>
+          <w:b w:val="1"/>
+          <w:bCs w:val="1"/>
+          <w:color w:val="000000" w:themeColor="text1" w:themeTint="FF" w:themeShade="FF"/>
+          <w:sz w:val="20"/>
+          <w:szCs w:val="20"/>
+        </w:rPr>
+      </w:pPr>
+      <w:hyperlink r:id="Rfd7c55c1b3464162">
+        <w:r>
+          <w:rPr>
+            <w:rStyle w:val="Hyperlink"/>
+            <w:b w:val="1"/>
+            <w:bCs w:val="1"/>
+            <w:sz w:val="20"/>
+            <w:szCs w:val="20"/>
+          </w:rPr>
+          <w:t>https://linkedin.com/in/jasonlaumeister</w:t>
+        </w:r>
+      </w:hyperlink>
+    </w:p>
+    <w:p>
+      <w:pPr>
+        <w:pBdr>
+          <w:top w:val="nil" w:color="000000" w:sz="0" w:space="0"/>
+          <w:left w:val="nil" w:color="000000" w:sz="0" w:space="0"/>
+          <w:bottom w:val="nil" w:color="000000" w:sz="0" w:space="0"/>
+          <w:right w:val="nil" w:color="000000" w:sz="0" w:space="0"/>
+          <w:between w:val="nil" w:color="000000" w:sz="0" w:space="0"/>
+        </w:pBdr>
+        <w:tabs>
+          <w:tab w:val="center" w:leader="none" w:pos="4986"/>
+          <w:tab w:val="right" w:leader="none" w:pos="9972"/>
+        </w:tabs>
+        <w:rPr>
+          <w:i w:val="1"/>
+          <w:iCs w:val="1"/>
+          <w:color w:val="000000" w:themeColor="text1" w:themeTint="FF" w:themeShade="FF"/>
+          <w:sz w:val="20"/>
+          <w:szCs w:val="20"/>
+        </w:rPr>
         <w:sectPr>
           <w:footerReference w:type="default" r:id="rId9"/>
           <w:pgSz w:w="12240" w:h="15840" w:orient="portrait"/>
@@ -296,15 +323,6 @@
           <w:headerReference w:type="default" r:id="Rf3d368aef7224544"/>
         </w:sectPr>
       </w:pPr>
-      <w:r>
-        <w:rPr>
-          <w:i/>
-          <w:color w:val="000000"/>
-          <w:sz w:val="20"/>
-          <w:szCs w:val="20"/>
-        </w:rPr>
-        <w:t>(resume download available)</w:t>
-      </w:r>
     </w:p>
     <w:p>
       <w:pPr>
@@ -7588,6 +7606,16 @@
       </w:tblCellMar>
     </w:tblPr>
   </w:style>
+  <w:style xmlns:w14="http://schemas.microsoft.com/office/word/2010/wordml" xmlns:mc="http://schemas.openxmlformats.org/markup-compatibility/2006" xmlns:w="http://schemas.openxmlformats.org/wordprocessingml/2006/main" w:type="character" w:styleId="Hyperlink" mc:Ignorable="w14">
+    <w:name xmlns:w="http://schemas.openxmlformats.org/wordprocessingml/2006/main" w:val="Hyperlink"/>
+    <w:basedOn xmlns:w="http://schemas.openxmlformats.org/wordprocessingml/2006/main" w:val="DefaultParagraphFont"/>
+    <w:uiPriority xmlns:w="http://schemas.openxmlformats.org/wordprocessingml/2006/main" w:val="99"/>
+    <w:unhideWhenUsed xmlns:w="http://schemas.openxmlformats.org/wordprocessingml/2006/main"/>
+    <w:rPr xmlns:w="http://schemas.openxmlformats.org/wordprocessingml/2006/main">
+      <w:color w:val="0563C1" w:themeColor="hyperlink"/>
+      <w:u w:val="single"/>
+    </w:rPr>
+  </w:style>
 </w:styles>
 </file>
 

</xml_diff>